<commit_message>
I've forgot to push in a bit, not sure what's updated oops
</commit_message>
<xml_diff>
--- a/paper/ICMPC2018proc_as_twm_genre.docx
+++ b/paper/ICMPC2018proc_as_twm_genre.docx
@@ -523,7 +523,13 @@
         <w:t xml:space="preserve"> </w:t>
       </w:r>
       <w:r>
-        <w:t>Results suggest that musicians more likely to engage valuable strategies for tonal working memory tasks than non-musicians. Findings also suggest that musicianship and aural skills achievement account for a significant amount of variance on tonal working memory task performance among musi</w:t>
+        <w:t xml:space="preserve">Results suggest that musicians </w:t>
+      </w:r>
+      <w:r>
+        <w:t xml:space="preserve">are </w:t>
+      </w:r>
+      <w:r>
+        <w:t>more likely to engage valuable strategies for tonal working memory tasks than non-musicians. Findings also suggest that musicianship and aural skills achievement account for a significant amount of variance on tonal working memory task performance among musi</w:t>
       </w:r>
       <w:r>
         <w:t>cians and non-musicians; however, adding</w:t>
@@ -532,12 +538,7 @@
         <w:t xml:space="preserve"> a general </w:t>
       </w:r>
       <w:r>
-        <w:t>working memory capacity measure to the model diminishes the role of aural skills achievement while leaving the measure of musical sophistication significant. XX-add in exploratory correlational results. Considering these findings, we suggest that the “musician advantage” in working memory tasks may be found in the acquisition of valuable strategies for decreasing working memory load gained through the pursuit of musical mastery, which results in an increased working memory capacity</w:t>
-      </w:r>
-      <w:bookmarkStart w:id="0" w:name="_GoBack"/>
-      <w:bookmarkEnd w:id="0"/>
-      <w:r>
-        <w:t xml:space="preserve">.  </w:t>
+        <w:t xml:space="preserve">working memory capacity measure to the model diminishes the role of aural skills achievement while leaving the measure of musical sophistication significant. XX-add in exploratory correlational results. Considering these findings, we suggest that the “musician advantage” in working memory tasks may be found in the acquisition of valuable strategies for decreasing working memory load gained through the pursuit of musical mastery, which results in an increased working memory capacity.  </w:t>
       </w:r>
     </w:p>
     <w:p>
@@ -562,7 +563,15 @@
         <w:rPr>
           <w:lang w:val="en-US"/>
         </w:rPr>
-        <w:t>Students pursuing a degree in music will find themselves learning to dictate melodies. Though the specific strategies and assessment methods incorporated by the instructor will vary, the melodic dictation task generally asks the students to hear a short melody and write it down accurately, given a limited number of play-throughs and a limited amount of technical information (such as the time signature, the clef, etc.). The ability to hold the melody accurately in their memory in between and after play-throughs is a valuable skill for completing the task. When viewed through the lens of cognitive science, the melodic dictation task begins to look like a complex assessment of tonal working memory capacity.</w:t>
+        <w:t>Students pursui</w:t>
+      </w:r>
+      <w:bookmarkStart w:id="0" w:name="_GoBack"/>
+      <w:bookmarkEnd w:id="0"/>
+      <w:r>
+        <w:rPr>
+          <w:lang w:val="en-US"/>
+        </w:rPr>
+        <w:t>ng a degree in music will find themselves learning to dictate melodies. Though the specific strategies and assessment methods incorporated by the instructor will vary, the melodic dictation task generally asks the students to hear a short melody and write it down accurately, given a limited number of play-throughs and a limited amount of technical information (such as the time signature, the clef, etc.). The ability to hold the melody accurately in their memory in between and after play-throughs is a valuable skill for completing the task. When viewed through the lens of cognitive science, the melodic dictation task begins to look like a complex assessment of tonal working memory capacity.</w:t>
       </w:r>
     </w:p>
     <w:p>
@@ -904,35 +913,21 @@
           <w:szCs w:val="20"/>
           <w:lang w:val="en-US"/>
         </w:rPr>
-        <w:t xml:space="preserve">), a demographic questionnaire, two tests of general WMC </w:t>
+        <w:t>), a demographic questionnaire, two tests of general WMC (Symmetry Span and Operation Span</w:t>
       </w:r>
       <w:r>
         <w:rPr>
           <w:szCs w:val="20"/>
           <w:lang w:val="en-US"/>
         </w:rPr>
-        <w:t>(Symmetry Span and Operation Span</w:t>
+        <w:t>, Unsworth et al. 2005 &amp; Unsworth et al. 2009</w:t>
       </w:r>
       <w:r>
         <w:rPr>
           <w:szCs w:val="20"/>
           <w:lang w:val="en-US"/>
         </w:rPr>
-        <w:t>, Unsworth et al. 2005 &amp; Unsworth et al. 2009</w:t>
-      </w:r>
-      <w:r>
-        <w:rPr>
-          <w:szCs w:val="20"/>
-          <w:lang w:val="en-US"/>
-        </w:rPr>
-        <w:t>)</w:t>
-      </w:r>
-      <w:r>
-        <w:rPr>
-          <w:szCs w:val="20"/>
-          <w:lang w:val="en-US"/>
-        </w:rPr>
-        <w:t xml:space="preserve">, a </w:t>
+        <w:t xml:space="preserve">), a </w:t>
       </w:r>
       <w:r>
         <w:rPr>
@@ -1173,88 +1168,10 @@
         <w:t>Tone Span.</w:t>
       </w:r>
       <w:r>
-        <w:t xml:space="preserve"> </w:t>
-      </w:r>
-      <w:r>
-        <w:t xml:space="preserve">Participants </w:t>
-      </w:r>
-      <w:r>
-        <w:t xml:space="preserve">were tasked with completing </w:t>
-      </w:r>
-      <w:r>
-        <w:t xml:space="preserve">a two-step math operation and then </w:t>
-      </w:r>
-      <w:r>
-        <w:t>recalling</w:t>
-      </w:r>
-      <w:r>
-        <w:t xml:space="preserve"> </w:t>
-      </w:r>
-      <w:r>
-        <w:t>a tone (high, middle, low)</w:t>
-      </w:r>
-      <w:r>
-        <w:t xml:space="preserve"> in a</w:t>
-      </w:r>
-      <w:r>
-        <w:t xml:space="preserve">n alternating sequence (based </w:t>
-      </w:r>
-      <w:r>
-        <w:t xml:space="preserve">on Unsworth et al., 2005). </w:t>
-      </w:r>
-      <w:r>
-        <w:t>The</w:t>
-      </w:r>
-      <w:r>
-        <w:t xml:space="preserve"> three tones </w:t>
-      </w:r>
-      <w:r>
-        <w:t xml:space="preserve">were modelled </w:t>
-      </w:r>
-      <w:r>
-        <w:t>after Li, Cowan, Saults (2005)</w:t>
-      </w:r>
-      <w:r>
-        <w:t>,</w:t>
-      </w:r>
-      <w:r>
-        <w:t xml:space="preserve"> using frequencies outside of the equal tempered system (200Hz, 375Hz, 702Hz). </w:t>
-      </w:r>
-      <w:r>
-        <w:t>The tone</w:t>
-      </w:r>
-      <w:r>
-        <w:t xml:space="preserve"> was presented aurally for 1000ms after each math operation. During tone </w:t>
-      </w:r>
-      <w:r>
-        <w:t xml:space="preserve">recall, participants were presented </w:t>
-      </w:r>
-      <w:r>
-        <w:t xml:space="preserve">with the </w:t>
-      </w:r>
-      <w:r>
-        <w:t xml:space="preserve">three </w:t>
-      </w:r>
-      <w:r>
-        <w:t xml:space="preserve">possible tones: </w:t>
-      </w:r>
-      <w:r>
-        <w:t>H</w:t>
-      </w:r>
-      <w:r>
-        <w:t>,</w:t>
-      </w:r>
-      <w:r>
-        <w:t xml:space="preserve"> M</w:t>
-      </w:r>
-      <w:r>
-        <w:t>,</w:t>
-      </w:r>
-      <w:r>
-        <w:t xml:space="preserve"> and L (High, Medium, and Low), each with its own check box. </w:t>
-      </w:r>
-      <w:r>
-        <w:t xml:space="preserve">Participants clicked the check boxes for each letter in the serial order they recalled them being played. </w:t>
+        <w:t xml:space="preserve"> Participants were tasked with completing a two-step math operation and then recalling a tone (high, middle, low) in an alternating sequence (based on Unsworth et al., 2005). The three tones were modelled after Li, Cowan, Saults (2005), using frequencies outside of the equal tempered system (200Hz, 375Hz, 702Hz). The tone was presented aurally for 1000ms after each math operation. During tone </w:t>
+      </w:r>
+      <w:r>
+        <w:t xml:space="preserve">recall, participants were presented with the three possible tones: H, M, and L (High, Medium, and Low), each with its own check box. Participants clicked the check boxes for each letter in the serial order they recalled them being played. </w:t>
       </w:r>
     </w:p>
     <w:p>
@@ -3285,6 +3202,7 @@
   <w:style w:type="character" w:default="1" w:styleId="DefaultParagraphFont">
     <w:name w:val="Default Paragraph Font"/>
     <w:uiPriority w:val="1"/>
+    <w:semiHidden/>
     <w:unhideWhenUsed/>
   </w:style>
   <w:style w:type="table" w:default="1" w:styleId="TableNormal">

</xml_diff>